<commit_message>
Update in initial design
</commit_message>
<xml_diff>
--- a/sch_des_doc.docx
+++ b/sch_des_doc.docx
@@ -148,116 +148,1438 @@
         <w:rPr>
           <w:lang w:val="en-US"/>
         </w:rPr>
+        <w:t xml:space="preserve"> (fix/flexi)</w:t>
+      </w:r>
+    </w:p>
+    <w:p>
+      <w:pPr>
+        <w:rPr>
+          <w:lang w:val="en-US"/>
+        </w:rPr>
+      </w:pPr>
+      <w:r>
+        <w:rPr>
+          <w:lang w:val="en-US"/>
+        </w:rPr>
+        <w:t xml:space="preserve">Preemption </w:t>
+      </w:r>
+      <w:r>
+        <w:rPr>
+          <w:lang w:val="en-US"/>
+        </w:rPr>
+        <w:t>(allowed/</w:t>
+      </w:r>
+      <w:proofErr w:type="spellStart"/>
+      <w:r>
+        <w:rPr>
+          <w:lang w:val="en-US"/>
+        </w:rPr>
+        <w:t>notAllowed</w:t>
+      </w:r>
+      <w:proofErr w:type="spellEnd"/>
+      <w:r>
+        <w:rPr>
+          <w:lang w:val="en-US"/>
+        </w:rPr>
+        <w:t>)</w:t>
+      </w:r>
+    </w:p>
+    <w:p>
+      <w:pPr>
+        <w:rPr>
+          <w:lang w:val="en-US"/>
+        </w:rPr>
+      </w:pPr>
+      <w:r>
+        <w:rPr>
+          <w:lang w:val="en-US"/>
+        </w:rPr>
+        <w:t>Delta</w:t>
+      </w:r>
+      <w:r>
+        <w:rPr>
+          <w:lang w:val="en-US"/>
+        </w:rPr>
+        <w:t xml:space="preserve"> – (Providing confirmation of resource scheduling, delta time in advance)</w:t>
+      </w:r>
+    </w:p>
+    <w:p>
+      <w:pPr>
+        <w:rPr>
+          <w:color w:val="A6A6A6" w:themeColor="background1" w:themeShade="A6"/>
+          <w:lang w:val="en-US"/>
+        </w:rPr>
+      </w:pPr>
+      <w:r>
+        <w:rPr>
+          <w:color w:val="A6A6A6" w:themeColor="background1" w:themeShade="A6"/>
+          <w:lang w:val="en-US"/>
+        </w:rPr>
+        <w:t>Reschedule</w:t>
+      </w:r>
+      <w:r>
+        <w:rPr>
+          <w:color w:val="A6A6A6" w:themeColor="background1" w:themeShade="A6"/>
+          <w:lang w:val="en-US"/>
+        </w:rPr>
+        <w:t>:</w:t>
+      </w:r>
+      <w:r>
+        <w:rPr>
+          <w:color w:val="A6A6A6" w:themeColor="background1" w:themeShade="A6"/>
+          <w:lang w:val="en-US"/>
+        </w:rPr>
+        <w:t xml:space="preserve"> (BS-NACK, air/train - cancellation from service provider)</w:t>
+      </w:r>
+      <w:r>
+        <w:rPr>
+          <w:color w:val="A6A6A6" w:themeColor="background1" w:themeShade="A6"/>
+          <w:lang w:val="en-US"/>
+        </w:rPr>
+        <w:t xml:space="preserve"> – Not applicable as it can be treated as a new user request.</w:t>
+      </w:r>
+    </w:p>
+    <w:p>
+      <w:pPr>
+        <w:rPr>
+          <w:lang w:val="en-US"/>
+        </w:rPr>
+      </w:pPr>
+      <w:r>
+        <w:rPr>
+          <w:lang w:val="en-US"/>
+        </w:rPr>
+        <w:t>Partial physical resource allocation</w:t>
+      </w:r>
+      <w:r>
+        <w:rPr>
+          <w:lang w:val="en-US"/>
+        </w:rPr>
+        <w:t xml:space="preserve"> (fix/flexi)</w:t>
+      </w:r>
+    </w:p>
+    <w:p>
+      <w:pPr>
+        <w:rPr>
+          <w:lang w:val="en-US"/>
+        </w:rPr>
+      </w:pPr>
+      <w:r>
+        <w:rPr>
+          <w:lang w:val="en-US"/>
+        </w:rPr>
+        <w:t>Partial time resource allocation</w:t>
+      </w:r>
+      <w:r>
+        <w:rPr>
+          <w:lang w:val="en-US"/>
+        </w:rPr>
+        <w:t xml:space="preserve"> (fix/flexi)</w:t>
+      </w:r>
+    </w:p>
+    <w:p>
+      <w:pPr>
+        <w:rPr>
+          <w:color w:val="BFBFBF" w:themeColor="background1" w:themeShade="BF"/>
+          <w:lang w:val="en-US"/>
+        </w:rPr>
+      </w:pPr>
+      <w:r>
+        <w:rPr>
+          <w:color w:val="BFBFBF" w:themeColor="background1" w:themeShade="BF"/>
+          <w:lang w:val="en-US"/>
+        </w:rPr>
+        <w:t>Dynamic physical resource</w:t>
+      </w:r>
+      <w:r>
+        <w:rPr>
+          <w:color w:val="BFBFBF" w:themeColor="background1" w:themeShade="BF"/>
+          <w:lang w:val="en-US"/>
+        </w:rPr>
+        <w:t xml:space="preserve"> (Addition/removal of different resource at different time, addition of car in train, changing of channel/carrier in BS)</w:t>
+      </w:r>
+      <w:r>
+        <w:rPr>
+          <w:color w:val="BFBFBF" w:themeColor="background1" w:themeShade="BF"/>
+          <w:lang w:val="en-US"/>
+        </w:rPr>
+        <w:t xml:space="preserve"> – Too early to decide</w:t>
+      </w:r>
+    </w:p>
+    <w:p>
+      <w:pPr>
+        <w:rPr>
+          <w:color w:val="BFBFBF" w:themeColor="background1" w:themeShade="BF"/>
+          <w:lang w:val="en-US"/>
+        </w:rPr>
+      </w:pPr>
+      <w:r>
+        <w:rPr>
+          <w:color w:val="BFBFBF" w:themeColor="background1" w:themeShade="BF"/>
+          <w:lang w:val="en-US"/>
+        </w:rPr>
+        <w:t>Dynamic time resource?</w:t>
+      </w:r>
+    </w:p>
+    <w:p>
+      <w:pPr>
+        <w:rPr>
+          <w:lang w:val="en-US"/>
+        </w:rPr>
+      </w:pPr>
+      <w:r>
+        <w:rPr>
+          <w:lang w:val="en-US"/>
+        </w:rPr>
+        <w:t>Wait Queue – (OS – waiting for a resource, Train</w:t>
+      </w:r>
+      <w:r>
+        <w:rPr>
+          <w:lang w:val="en-US"/>
+        </w:rPr>
+        <w:t xml:space="preserve"> – waiting list</w:t>
+      </w:r>
+      <w:r>
+        <w:rPr>
+          <w:lang w:val="en-US"/>
+        </w:rPr>
+        <w:t>)</w:t>
+      </w:r>
+    </w:p>
+    <w:p>
+      <w:pPr>
+        <w:rPr>
+          <w:lang w:val="en-US"/>
+        </w:rPr>
+      </w:pPr>
+      <w:r>
+        <w:rPr>
+          <w:lang w:val="en-US"/>
+        </w:rPr>
+        <w:t>MAX_REQ_IN_ONE_TICK – Dependent on MAX_PHY_RES and/or capability of handling N request in a time slot.</w:t>
+      </w:r>
+    </w:p>
+    <w:p>
+      <w:pPr>
+        <w:rPr>
+          <w:lang w:val="en-US"/>
+        </w:rPr>
+      </w:pPr>
+    </w:p>
+    <w:p>
+      <w:pPr>
+        <w:rPr>
+          <w:lang w:val="en-US"/>
+        </w:rPr>
+      </w:pPr>
+    </w:p>
+    <w:p>
+      <w:pPr>
+        <w:rPr>
+          <w:lang w:val="en-US"/>
+        </w:rPr>
+      </w:pPr>
+    </w:p>
+    <w:p>
+      <w:pPr>
+        <w:rPr>
+          <w:lang w:val="en-US"/>
+        </w:rPr>
+      </w:pPr>
+    </w:p>
+    <w:p>
+      <w:pPr>
+        <w:rPr>
+          <w:lang w:val="en-US"/>
+        </w:rPr>
+      </w:pPr>
+    </w:p>
+    <w:p>
+      <w:pPr>
+        <w:rPr>
+          <w:lang w:val="en-US"/>
+        </w:rPr>
+      </w:pPr>
+    </w:p>
+    <w:p>
+      <w:pPr>
+        <w:rPr>
+          <w:lang w:val="en-US"/>
+        </w:rPr>
+      </w:pPr>
+    </w:p>
+    <w:p>
+      <w:pPr>
+        <w:rPr>
+          <w:lang w:val="en-US"/>
+        </w:rPr>
+      </w:pPr>
+    </w:p>
+    <w:p>
+      <w:pPr>
+        <w:rPr>
+          <w:lang w:val="en-US"/>
+        </w:rPr>
+      </w:pPr>
+    </w:p>
+    <w:p>
+      <w:pPr>
+        <w:rPr>
+          <w:lang w:val="en-US"/>
+        </w:rPr>
+      </w:pPr>
+    </w:p>
+    <w:p>
+      <w:pPr>
+        <w:rPr>
+          <w:lang w:val="en-US"/>
+        </w:rPr>
+      </w:pPr>
+    </w:p>
+    <w:p>
+      <w:pPr>
+        <w:rPr>
+          <w:lang w:val="en-US"/>
+        </w:rPr>
+      </w:pPr>
+    </w:p>
+    <w:p>
+      <w:pPr>
+        <w:rPr>
+          <w:b/>
+          <w:bCs/>
+          <w:lang w:val="en-US"/>
+        </w:rPr>
+      </w:pPr>
+    </w:p>
+    <w:p>
+      <w:pPr>
+        <w:rPr>
+          <w:lang w:val="en-US"/>
+        </w:rPr>
+      </w:pPr>
+      <w:r>
+        <w:rPr>
+          <w:lang w:val="en-US"/>
+        </w:rPr>
+        <w:lastRenderedPageBreak/>
+        <w:t>Physical Resource</w:t>
+      </w:r>
+    </w:p>
+    <w:p>
+      <w:pPr>
+        <w:rPr>
+          <w:lang w:val="en-US"/>
+        </w:rPr>
+      </w:pPr>
+      <w:r>
+        <w:rPr>
+          <w:lang w:val="en-US"/>
+        </w:rPr>
+        <w:tab/>
+        <w:t>Max physical resource - N</w:t>
+      </w:r>
+    </w:p>
+    <w:p>
+      <w:pPr>
+        <w:rPr>
+          <w:lang w:val="en-US"/>
+        </w:rPr>
+      </w:pPr>
+      <w:r>
+        <w:rPr>
+          <w:lang w:val="en-US"/>
+        </w:rPr>
+        <w:tab/>
+        <w:t>Physical resources list (1-N)</w:t>
+      </w:r>
+    </w:p>
+    <w:p>
+      <w:pPr>
+        <w:rPr>
+          <w:lang w:val="en-US"/>
+        </w:rPr>
+      </w:pPr>
+      <w:r>
+        <w:rPr>
+          <w:lang w:val="en-US"/>
+        </w:rPr>
+        <w:tab/>
+        <w:t>Number of divisions</w:t>
+      </w:r>
+    </w:p>
+    <w:p>
+      <w:pPr>
+        <w:rPr>
+          <w:lang w:val="en-US"/>
+        </w:rPr>
+      </w:pPr>
+      <w:r>
+        <w:rPr>
+          <w:lang w:val="en-US"/>
+        </w:rPr>
+        <w:tab/>
+        <w:t>Division list</w:t>
+      </w:r>
+    </w:p>
+    <w:p>
+      <w:pPr>
+        <w:rPr>
+          <w:lang w:val="en-US"/>
+        </w:rPr>
+      </w:pPr>
+      <w:r>
+        <w:rPr>
+          <w:lang w:val="en-US"/>
+        </w:rPr>
+        <w:tab/>
+      </w:r>
+      <w:r>
+        <w:rPr>
+          <w:lang w:val="en-US"/>
+        </w:rPr>
+        <w:tab/>
+        <w:t>Start resource id</w:t>
+      </w:r>
+    </w:p>
+    <w:p>
+      <w:pPr>
+        <w:rPr>
+          <w:lang w:val="en-US"/>
+        </w:rPr>
+      </w:pPr>
+      <w:r>
+        <w:rPr>
+          <w:lang w:val="en-US"/>
+        </w:rPr>
+        <w:tab/>
+      </w:r>
+      <w:r>
+        <w:rPr>
+          <w:lang w:val="en-US"/>
+        </w:rPr>
+        <w:tab/>
+        <w:t>End resource id</w:t>
+      </w:r>
+    </w:p>
+    <w:p>
+      <w:pPr>
+        <w:rPr>
+          <w:lang w:val="en-US"/>
+        </w:rPr>
+      </w:pPr>
+      <w:r>
+        <w:rPr>
+          <w:lang w:val="en-US"/>
+        </w:rPr>
+        <w:tab/>
+      </w:r>
+    </w:p>
+    <w:p>
+      <w:pPr>
+        <w:rPr>
+          <w:lang w:val="en-US"/>
+        </w:rPr>
+      </w:pPr>
+      <w:r>
+        <w:rPr>
+          <w:lang w:val="en-US"/>
+        </w:rPr>
+        <w:t>Time Resource</w:t>
+      </w:r>
+    </w:p>
+    <w:p>
+      <w:pPr>
+        <w:rPr>
+          <w:lang w:val="en-US"/>
+        </w:rPr>
+      </w:pPr>
+      <w:r>
+        <w:rPr>
+          <w:lang w:val="en-US"/>
+        </w:rPr>
+        <w:tab/>
+      </w:r>
+      <w:r>
+        <w:rPr>
+          <w:lang w:val="en-US"/>
+        </w:rPr>
+        <w:t>Time Slot – Smallest unit of time resource allocation possible</w:t>
+      </w:r>
+    </w:p>
+    <w:p>
+      <w:pPr>
+        <w:rPr>
+          <w:lang w:val="en-US"/>
+        </w:rPr>
+      </w:pPr>
+      <w:r>
+        <w:rPr>
+          <w:lang w:val="en-US"/>
+        </w:rPr>
+        <w:tab/>
+        <w:t>Frame – Group of time slots that repeat periodically</w:t>
+      </w:r>
+    </w:p>
+    <w:p>
+      <w:pPr>
+        <w:rPr>
+          <w:lang w:val="en-US"/>
+        </w:rPr>
+      </w:pPr>
+      <w:r>
+        <w:rPr>
+          <w:lang w:val="en-US"/>
+        </w:rPr>
+        <w:tab/>
+      </w:r>
+      <w:r>
+        <w:rPr>
+          <w:lang w:val="en-US"/>
+        </w:rPr>
+        <w:tab/>
+        <w:t xml:space="preserve">  Number of Time slots</w:t>
+      </w:r>
+    </w:p>
+    <w:p>
+      <w:pPr>
+        <w:rPr>
+          <w:lang w:val="en-US"/>
+        </w:rPr>
+      </w:pPr>
+      <w:r>
+        <w:rPr>
+          <w:lang w:val="en-US"/>
+        </w:rPr>
+        <w:tab/>
+      </w:r>
+      <w:r>
+        <w:rPr>
+          <w:lang w:val="en-US"/>
+        </w:rPr>
+        <w:tab/>
+        <w:t xml:space="preserve">  Division list</w:t>
+      </w:r>
+    </w:p>
+    <w:p>
+      <w:pPr>
+        <w:rPr>
+          <w:lang w:val="en-US"/>
+        </w:rPr>
+      </w:pPr>
+      <w:r>
+        <w:rPr>
+          <w:lang w:val="en-US"/>
+        </w:rPr>
+        <w:tab/>
+      </w:r>
+      <w:r>
+        <w:rPr>
+          <w:lang w:val="en-US"/>
+        </w:rPr>
+        <w:tab/>
+      </w:r>
+      <w:r>
+        <w:rPr>
+          <w:lang w:val="en-US"/>
+        </w:rPr>
+        <w:tab/>
+        <w:t>Start slot id</w:t>
+      </w:r>
+    </w:p>
+    <w:p>
+      <w:pPr>
+        <w:rPr>
+          <w:lang w:val="en-US"/>
+        </w:rPr>
+      </w:pPr>
+      <w:r>
+        <w:rPr>
+          <w:lang w:val="en-US"/>
+        </w:rPr>
+        <w:tab/>
+      </w:r>
+      <w:r>
+        <w:rPr>
+          <w:lang w:val="en-US"/>
+        </w:rPr>
+        <w:tab/>
+      </w:r>
+      <w:r>
+        <w:rPr>
+          <w:lang w:val="en-US"/>
+        </w:rPr>
+        <w:tab/>
+        <w:t>End slot id</w:t>
+      </w:r>
+    </w:p>
+    <w:p>
+      <w:pPr>
+        <w:rPr>
+          <w:lang w:val="en-US"/>
+        </w:rPr>
+      </w:pPr>
+    </w:p>
+    <w:p>
+      <w:pPr>
+        <w:rPr>
+          <w:lang w:val="en-US"/>
+        </w:rPr>
+      </w:pPr>
+    </w:p>
+    <w:p>
+      <w:pPr>
+        <w:rPr>
+          <w:lang w:val="en-US"/>
+        </w:rPr>
+      </w:pPr>
+    </w:p>
+    <w:p>
+      <w:pPr>
+        <w:rPr>
+          <w:lang w:val="en-US"/>
+        </w:rPr>
+      </w:pPr>
+    </w:p>
+    <w:p>
+      <w:pPr>
+        <w:rPr>
+          <w:lang w:val="en-US"/>
+        </w:rPr>
+      </w:pPr>
+    </w:p>
+    <w:p>
+      <w:pPr>
+        <w:rPr>
+          <w:lang w:val="en-US"/>
+        </w:rPr>
+      </w:pPr>
+    </w:p>
+    <w:p>
+      <w:pPr>
+        <w:rPr>
+          <w:lang w:val="en-US"/>
+        </w:rPr>
+      </w:pPr>
+    </w:p>
+    <w:p>
+      <w:pPr>
+        <w:rPr>
+          <w:lang w:val="en-US"/>
+        </w:rPr>
+      </w:pPr>
+    </w:p>
+    <w:p>
+      <w:pPr>
+        <w:rPr>
+          <w:lang w:val="en-US"/>
+        </w:rPr>
+      </w:pPr>
+    </w:p>
+    <w:p>
+      <w:pPr>
+        <w:rPr>
+          <w:lang w:val="en-US"/>
+        </w:rPr>
+      </w:pPr>
+    </w:p>
+    <w:p>
+      <w:pPr>
+        <w:rPr>
+          <w:lang w:val="en-US"/>
+        </w:rPr>
+      </w:pPr>
+    </w:p>
+    <w:p>
+      <w:pPr>
+        <w:rPr>
+          <w:lang w:val="en-US"/>
+        </w:rPr>
+      </w:pPr>
+    </w:p>
+    <w:p>
+      <w:pPr>
+        <w:rPr>
+          <w:lang w:val="en-US"/>
+        </w:rPr>
+      </w:pPr>
+    </w:p>
+    <w:p>
+      <w:pPr>
+        <w:rPr>
+          <w:lang w:val="en-US"/>
+        </w:rPr>
+      </w:pPr>
+    </w:p>
+    <w:p>
+      <w:pPr>
+        <w:rPr>
+          <w:lang w:val="en-US"/>
+        </w:rPr>
+      </w:pPr>
+    </w:p>
+    <w:p>
+      <w:pPr>
+        <w:rPr>
+          <w:lang w:val="en-US"/>
+        </w:rPr>
+      </w:pPr>
+      <w:r>
+        <w:rPr>
+          <w:lang w:val="en-US"/>
+        </w:rPr>
+        <w:tab/>
+      </w:r>
+      <w:r>
+        <w:rPr>
+          <w:lang w:val="en-US"/>
+        </w:rPr>
+        <w:tab/>
+      </w:r>
+    </w:p>
+    <w:p>
+      <w:pPr>
+        <w:rPr>
+          <w:lang w:val="en-US"/>
+        </w:rPr>
+      </w:pPr>
+      <w:r>
+        <w:rPr>
+          <w:lang w:val="en-US"/>
+        </w:rPr>
+        <w:lastRenderedPageBreak/>
+        <w:t>User Requests</w:t>
+      </w:r>
+    </w:p>
+    <w:p>
+      <w:pPr>
+        <w:rPr>
+          <w:lang w:val="en-US"/>
+        </w:rPr>
+      </w:pPr>
+      <w:r>
+        <w:rPr>
+          <w:lang w:val="en-US"/>
+        </w:rPr>
+        <w:tab/>
+        <w:t>User</w:t>
+      </w:r>
+      <w:r>
+        <w:rPr>
+          <w:lang w:val="en-US"/>
+        </w:rPr>
         <w:t xml:space="preserve"> </w:t>
       </w:r>
       <w:r>
         <w:rPr>
           <w:lang w:val="en-US"/>
         </w:rPr>
-        <w:t>(fix/flexi)</w:t>
-      </w:r>
-    </w:p>
-    <w:p>
-      <w:pPr>
-        <w:rPr>
-          <w:lang w:val="en-US"/>
-        </w:rPr>
-      </w:pPr>
-      <w:r>
-        <w:rPr>
-          <w:lang w:val="en-US"/>
-        </w:rPr>
-        <w:t xml:space="preserve">Preemption </w:t>
-      </w:r>
-      <w:r>
-        <w:rPr>
-          <w:lang w:val="en-US"/>
-        </w:rPr>
-        <w:t>(allowed/</w:t>
+        <w:t>request</w:t>
+      </w:r>
+      <w:r>
+        <w:rPr>
+          <w:lang w:val="en-US"/>
+        </w:rPr>
+        <w:t xml:space="preserve"> </w:t>
+      </w:r>
+      <w:r>
+        <w:rPr>
+          <w:lang w:val="en-US"/>
+        </w:rPr>
+        <w:t>identifier</w:t>
+      </w:r>
+    </w:p>
+    <w:p>
+      <w:pPr>
+        <w:rPr>
+          <w:lang w:val="en-US"/>
+        </w:rPr>
+      </w:pPr>
+      <w:r>
+        <w:rPr>
+          <w:lang w:val="en-US"/>
+        </w:rPr>
+        <w:tab/>
+        <w:t>Request priority</w:t>
+      </w:r>
+    </w:p>
+    <w:p>
+      <w:pPr>
+        <w:rPr>
+          <w:lang w:val="en-US"/>
+        </w:rPr>
+      </w:pPr>
+      <w:r>
+        <w:rPr>
+          <w:lang w:val="en-US"/>
+        </w:rPr>
+        <w:tab/>
+        <w:t>Priority type (fix/flexi)</w:t>
+      </w:r>
+    </w:p>
+    <w:p>
+      <w:pPr>
+        <w:rPr>
+          <w:lang w:val="en-US"/>
+        </w:rPr>
+      </w:pPr>
+      <w:r>
+        <w:rPr>
+          <w:lang w:val="en-US"/>
+        </w:rPr>
+        <w:tab/>
+      </w:r>
+      <w:r>
+        <w:rPr>
+          <w:lang w:val="en-US"/>
+        </w:rPr>
+        <w:t>Priority modification function (mandatory in case of priority type flexi)</w:t>
+      </w:r>
+    </w:p>
+    <w:p>
+      <w:pPr>
+        <w:rPr>
+          <w:lang w:val="en-US"/>
+        </w:rPr>
+      </w:pPr>
+      <w:r>
+        <w:rPr>
+          <w:lang w:val="en-US"/>
+        </w:rPr>
+        <w:tab/>
+        <w:t>Physical resource Division Id</w:t>
+      </w:r>
+    </w:p>
+    <w:p>
+      <w:pPr>
+        <w:rPr>
+          <w:lang w:val="en-US"/>
+        </w:rPr>
+      </w:pPr>
+      <w:r>
+        <w:rPr>
+          <w:lang w:val="en-US"/>
+        </w:rPr>
+        <w:t xml:space="preserve">                </w:t>
+      </w:r>
+      <w:r>
+        <w:rPr>
+          <w:lang w:val="en-US"/>
+        </w:rPr>
+        <w:t xml:space="preserve">Number of </w:t>
+      </w:r>
+      <w:r>
+        <w:rPr>
+          <w:lang w:val="en-US"/>
+        </w:rPr>
+        <w:t>physical resources</w:t>
+      </w:r>
+      <w:r>
+        <w:rPr>
+          <w:lang w:val="en-US"/>
+        </w:rPr>
+        <w:t xml:space="preserve"> requested</w:t>
+      </w:r>
+    </w:p>
+    <w:p>
+      <w:pPr>
+        <w:rPr>
+          <w:lang w:val="en-US"/>
+        </w:rPr>
+      </w:pPr>
+      <w:r>
+        <w:rPr>
+          <w:lang w:val="en-US"/>
+        </w:rPr>
+        <w:tab/>
+      </w:r>
+      <w:r>
+        <w:rPr>
+          <w:lang w:val="en-US"/>
+        </w:rPr>
+        <w:t>Start physical resource id</w:t>
+      </w:r>
+      <w:r>
+        <w:rPr>
+          <w:lang w:val="en-US"/>
+        </w:rPr>
+        <w:t>?</w:t>
+      </w:r>
+    </w:p>
+    <w:p>
+      <w:pPr>
+        <w:rPr>
+          <w:lang w:val="en-US"/>
+        </w:rPr>
+      </w:pPr>
+      <w:r>
+        <w:rPr>
+          <w:lang w:val="en-US"/>
+        </w:rPr>
+        <w:tab/>
+        <w:t>Is physical division flexible</w:t>
+      </w:r>
+    </w:p>
+    <w:p>
+      <w:pPr>
+        <w:rPr>
+          <w:lang w:val="en-US"/>
+        </w:rPr>
+      </w:pPr>
+      <w:r>
+        <w:rPr>
+          <w:lang w:val="en-US"/>
+        </w:rPr>
+        <w:t xml:space="preserve"> </w:t>
+      </w:r>
+      <w:r>
+        <w:rPr>
+          <w:lang w:val="en-US"/>
+        </w:rPr>
+        <w:tab/>
+        <w:t>Time resource Division Id</w:t>
+      </w:r>
+    </w:p>
+    <w:p>
+      <w:pPr>
+        <w:rPr>
+          <w:lang w:val="en-US"/>
+        </w:rPr>
+      </w:pPr>
+      <w:r>
+        <w:rPr>
+          <w:lang w:val="en-US"/>
+        </w:rPr>
+        <w:tab/>
+        <w:t>Is time resource division flexible</w:t>
+      </w:r>
+    </w:p>
+    <w:p>
+      <w:pPr>
+        <w:rPr>
+          <w:lang w:val="en-US"/>
+        </w:rPr>
+      </w:pPr>
+      <w:r>
+        <w:rPr>
+          <w:lang w:val="en-US"/>
+        </w:rPr>
+        <w:tab/>
+      </w:r>
+      <w:r>
+        <w:rPr>
+          <w:lang w:val="en-US"/>
+        </w:rPr>
+        <w:t>Number of time slot requested</w:t>
+      </w:r>
+    </w:p>
+    <w:p>
+      <w:pPr>
+        <w:rPr>
+          <w:lang w:val="en-US"/>
+        </w:rPr>
+      </w:pPr>
+      <w:r>
+        <w:rPr>
+          <w:lang w:val="en-US"/>
+        </w:rPr>
+        <w:tab/>
+        <w:t>Start time slot</w:t>
+      </w:r>
+      <w:r>
+        <w:rPr>
+          <w:lang w:val="en-US"/>
+        </w:rPr>
+        <w:t>?</w:t>
+      </w:r>
+    </w:p>
+    <w:p>
+      <w:pPr>
+        <w:rPr>
+          <w:lang w:val="en-US"/>
+        </w:rPr>
+      </w:pPr>
+      <w:r>
+        <w:rPr>
+          <w:lang w:val="en-US"/>
+        </w:rPr>
+        <w:tab/>
+        <w:t>Preemption allowed</w:t>
+      </w:r>
+    </w:p>
+    <w:p>
+      <w:pPr>
+        <w:rPr>
+          <w:lang w:val="en-US"/>
+        </w:rPr>
+      </w:pPr>
+      <w:r>
+        <w:rPr>
+          <w:lang w:val="en-US"/>
+        </w:rPr>
+        <w:tab/>
+        <w:t>Delta time</w:t>
+      </w:r>
+    </w:p>
+    <w:p>
+      <w:pPr>
+        <w:rPr>
+          <w:lang w:val="en-US"/>
+        </w:rPr>
+      </w:pPr>
+      <w:r>
+        <w:rPr>
+          <w:lang w:val="en-US"/>
+        </w:rPr>
+        <w:tab/>
+      </w:r>
+      <w:r>
+        <w:rPr>
+          <w:lang w:val="en-US"/>
+        </w:rPr>
+        <w:t>Partial allocation of physical resource allowed</w:t>
+      </w:r>
+    </w:p>
+    <w:p>
+      <w:pPr>
+        <w:rPr>
+          <w:lang w:val="en-US"/>
+        </w:rPr>
+      </w:pPr>
+      <w:r>
+        <w:rPr>
+          <w:lang w:val="en-US"/>
+        </w:rPr>
+        <w:tab/>
+        <w:t>Partial allocation of time resource allowed</w:t>
+      </w:r>
+    </w:p>
+    <w:p>
+      <w:pPr>
+        <w:rPr>
+          <w:lang w:val="en-US"/>
+        </w:rPr>
+      </w:pPr>
+      <w:r>
+        <w:rPr>
+          <w:lang w:val="en-US"/>
+        </w:rPr>
+        <w:tab/>
+        <w:t>User request information.</w:t>
+      </w:r>
+    </w:p>
+    <w:p>
+      <w:pPr>
+        <w:rPr>
+          <w:lang w:val="en-US"/>
+        </w:rPr>
+      </w:pPr>
+      <w:r>
+        <w:rPr>
+          <w:lang w:val="en-US"/>
+        </w:rPr>
+        <w:tab/>
+      </w:r>
+    </w:p>
+    <w:p>
+      <w:pPr>
+        <w:rPr>
+          <w:b/>
+          <w:bCs/>
+          <w:lang w:val="en-US"/>
+        </w:rPr>
+      </w:pPr>
+    </w:p>
+    <w:p>
+      <w:pPr>
+        <w:rPr>
+          <w:b/>
+          <w:bCs/>
+          <w:lang w:val="en-US"/>
+        </w:rPr>
+      </w:pPr>
+    </w:p>
+    <w:p>
+      <w:pPr>
+        <w:rPr>
+          <w:b/>
+          <w:bCs/>
+          <w:lang w:val="en-US"/>
+        </w:rPr>
+      </w:pPr>
+    </w:p>
+    <w:p>
+      <w:pPr>
+        <w:rPr>
+          <w:b/>
+          <w:bCs/>
+          <w:lang w:val="en-US"/>
+        </w:rPr>
+      </w:pPr>
+    </w:p>
+    <w:p>
+      <w:pPr>
+        <w:rPr>
+          <w:b/>
+          <w:bCs/>
+          <w:lang w:val="en-US"/>
+        </w:rPr>
+      </w:pPr>
+    </w:p>
+    <w:p>
+      <w:pPr>
+        <w:rPr>
+          <w:b/>
+          <w:bCs/>
+          <w:lang w:val="en-US"/>
+        </w:rPr>
+      </w:pPr>
+    </w:p>
+    <w:p>
+      <w:pPr>
+        <w:rPr>
+          <w:b/>
+          <w:bCs/>
+          <w:lang w:val="en-US"/>
+        </w:rPr>
+      </w:pPr>
+    </w:p>
+    <w:p>
+      <w:pPr>
+        <w:rPr>
+          <w:b/>
+          <w:bCs/>
+          <w:lang w:val="en-US"/>
+        </w:rPr>
+      </w:pPr>
+    </w:p>
+    <w:p>
+      <w:pPr>
+        <w:rPr>
+          <w:b/>
+          <w:bCs/>
+          <w:lang w:val="en-US"/>
+        </w:rPr>
+      </w:pPr>
+    </w:p>
+    <w:p>
+      <w:pPr>
+        <w:rPr>
+          <w:lang w:val="en-US"/>
+        </w:rPr>
+      </w:pPr>
+    </w:p>
+    <w:p>
+      <w:pPr>
+        <w:rPr>
+          <w:lang w:val="en-US"/>
+        </w:rPr>
+      </w:pPr>
+    </w:p>
+    <w:p>
+      <w:pPr>
+        <w:rPr>
+          <w:lang w:val="en-US"/>
+        </w:rPr>
+      </w:pPr>
+    </w:p>
+    <w:p>
+      <w:pPr>
+        <w:rPr>
+          <w:lang w:val="en-US"/>
+        </w:rPr>
+      </w:pPr>
+      <w:r>
+        <w:rPr>
+          <w:lang w:val="en-US"/>
+        </w:rPr>
+        <w:lastRenderedPageBreak/>
+        <w:t>Basic Design</w:t>
+      </w:r>
+    </w:p>
+    <w:p>
+      <w:pPr>
+        <w:rPr>
+          <w:lang w:val="en-US"/>
+        </w:rPr>
+      </w:pPr>
+      <w:r>
+        <w:rPr>
+          <w:lang w:val="en-US"/>
+        </w:rPr>
+        <w:t>Invocation – Hybrid (Periodic/event)</w:t>
+      </w:r>
+    </w:p>
+    <w:p>
+      <w:pPr>
+        <w:rPr>
+          <w:lang w:val="en-US"/>
+        </w:rPr>
+      </w:pPr>
+      <w:r>
+        <w:rPr>
+          <w:lang w:val="en-US"/>
+        </w:rPr>
+        <w:t>Priority handling</w:t>
+      </w:r>
+    </w:p>
+    <w:p>
+      <w:pPr>
+        <w:rPr>
+          <w:lang w:val="en-US"/>
+        </w:rPr>
+      </w:pPr>
+      <w:r>
+        <w:rPr>
+          <w:lang w:val="en-US"/>
+        </w:rPr>
+        <w:tab/>
+        <w:t>Invocation Periodic: Check priority queues and schedule</w:t>
+      </w:r>
+    </w:p>
+    <w:p>
+      <w:pPr>
+        <w:rPr>
+          <w:lang w:val="en-US"/>
+        </w:rPr>
+      </w:pPr>
+      <w:r>
+        <w:rPr>
+          <w:lang w:val="en-US"/>
+        </w:rPr>
+        <w:tab/>
+        <w:t xml:space="preserve">Invocation Event: </w:t>
+      </w:r>
+      <w:r>
+        <w:rPr>
+          <w:lang w:val="en-US"/>
+        </w:rPr>
+        <w:t xml:space="preserve">Check if resource available then schedule, </w:t>
+      </w:r>
+      <w:r>
+        <w:rPr>
+          <w:lang w:val="en-US"/>
+        </w:rPr>
+        <w:t xml:space="preserve">Check </w:t>
+      </w:r>
+      <w:r>
+        <w:rPr>
+          <w:lang w:val="en-US"/>
+        </w:rPr>
+        <w:t xml:space="preserve">for lowest priority </w:t>
+      </w:r>
+    </w:p>
+    <w:p>
+      <w:pPr>
+        <w:ind w:left="2430"/>
+        <w:rPr>
+          <w:lang w:val="en-US"/>
+        </w:rPr>
+      </w:pPr>
+      <w:r>
+        <w:rPr>
+          <w:lang w:val="en-US"/>
+        </w:rPr>
+        <w:t>Preemptable user request, if found preempt it and schedule, else put it in wait</w:t>
+      </w:r>
+    </w:p>
+    <w:p>
+      <w:pPr>
+        <w:rPr>
+          <w:lang w:val="en-US"/>
+        </w:rPr>
+      </w:pPr>
+      <w:r>
+        <w:rPr>
+          <w:lang w:val="en-US"/>
+        </w:rPr>
+        <w:t>Resource allocation</w:t>
+      </w:r>
+    </w:p>
+    <w:p>
+      <w:pPr>
+        <w:rPr>
+          <w:lang w:val="en-US"/>
+        </w:rPr>
+      </w:pPr>
+      <w:r>
+        <w:rPr>
+          <w:lang w:val="en-US"/>
+        </w:rPr>
+        <w:tab/>
+        <w:t>Start allocation of resources priority wise</w:t>
+      </w:r>
+    </w:p>
+    <w:p>
+      <w:pPr>
+        <w:rPr>
+          <w:lang w:val="en-US"/>
+        </w:rPr>
+      </w:pPr>
+      <w:r>
+        <w:rPr>
+          <w:lang w:val="en-US"/>
+        </w:rPr>
+        <w:tab/>
+        <w:t>If for a given request the resource cannot be allocated, check if partial allocation is</w:t>
+      </w:r>
+      <w:r>
+        <w:rPr>
+          <w:lang w:val="en-US"/>
+        </w:rPr>
+        <w:tab/>
+      </w:r>
+      <w:r>
+        <w:rPr>
+          <w:lang w:val="en-US"/>
+        </w:rPr>
+        <w:tab/>
+        <w:t>possible.</w:t>
+      </w:r>
+    </w:p>
+    <w:p>
+      <w:pPr>
+        <w:ind w:firstLine="720"/>
+        <w:rPr>
+          <w:lang w:val="en-US"/>
+        </w:rPr>
+      </w:pPr>
+      <w:r>
+        <w:rPr>
+          <w:lang w:val="en-US"/>
+        </w:rPr>
+        <w:t>If partial allocation not possible then</w:t>
+      </w:r>
+    </w:p>
+    <w:p>
+      <w:pPr>
+        <w:ind w:left="720"/>
+        <w:rPr>
+          <w:lang w:val="en-US"/>
+        </w:rPr>
+      </w:pPr>
+      <w:r>
+        <w:rPr>
+          <w:lang w:val="en-US"/>
+        </w:rPr>
+        <w:t xml:space="preserve">Approach1: drop the request take another request (same </w:t>
       </w:r>
       <w:proofErr w:type="spellStart"/>
       <w:r>
         <w:rPr>
           <w:lang w:val="en-US"/>
         </w:rPr>
-        <w:t>notAllowed</w:t>
+        <w:t>prio</w:t>
       </w:r>
       <w:proofErr w:type="spellEnd"/>
       <w:r>
         <w:rPr>
           <w:lang w:val="en-US"/>
         </w:rPr>
-        <w:t>)</w:t>
-      </w:r>
-    </w:p>
-    <w:p>
-      <w:pPr>
-        <w:rPr>
-          <w:lang w:val="en-US"/>
-        </w:rPr>
-      </w:pPr>
-      <w:r>
-        <w:rPr>
-          <w:lang w:val="en-US"/>
-        </w:rPr>
-        <w:t>Delta</w:t>
-      </w:r>
-      <w:r>
-        <w:rPr>
-          <w:lang w:val="en-US"/>
-        </w:rPr>
-        <w:t xml:space="preserve"> – (Providing confirmation of resource scheduling, delta time in advance)</w:t>
-      </w:r>
-    </w:p>
-    <w:p>
-      <w:pPr>
-        <w:rPr>
-          <w:color w:val="A6A6A6" w:themeColor="background1" w:themeShade="A6"/>
-          <w:lang w:val="en-US"/>
-        </w:rPr>
-      </w:pPr>
-      <w:r>
-        <w:rPr>
-          <w:color w:val="A6A6A6" w:themeColor="background1" w:themeShade="A6"/>
-          <w:lang w:val="en-US"/>
-        </w:rPr>
-        <w:t>Reschedule</w:t>
-      </w:r>
-      <w:r>
-        <w:rPr>
-          <w:color w:val="A6A6A6" w:themeColor="background1" w:themeShade="A6"/>
-          <w:lang w:val="en-US"/>
-        </w:rPr>
-        <w:t>:</w:t>
-      </w:r>
-      <w:r>
-        <w:rPr>
-          <w:color w:val="A6A6A6" w:themeColor="background1" w:themeShade="A6"/>
-          <w:lang w:val="en-US"/>
-        </w:rPr>
-        <w:t xml:space="preserve"> (BS-NACK, air/train - cancellation from service provider)</w:t>
-      </w:r>
-      <w:r>
-        <w:rPr>
-          <w:color w:val="A6A6A6" w:themeColor="background1" w:themeShade="A6"/>
-          <w:lang w:val="en-US"/>
-        </w:rPr>
-        <w:t xml:space="preserve"> – Not applicable as it can be treated as a new user request.</w:t>
-      </w:r>
-    </w:p>
-    <w:p>
-      <w:pPr>
-        <w:rPr>
-          <w:lang w:val="en-US"/>
-        </w:rPr>
-      </w:pPr>
-    </w:p>
-    <w:p>
-      <w:pPr>
-        <w:rPr>
-          <w:lang w:val="en-US"/>
-        </w:rPr>
-      </w:pPr>
+        <w:t xml:space="preserve"> or lower </w:t>
+      </w:r>
+      <w:proofErr w:type="spellStart"/>
+      <w:r>
+        <w:rPr>
+          <w:lang w:val="en-US"/>
+        </w:rPr>
+        <w:t>prio</w:t>
+      </w:r>
+      <w:proofErr w:type="spellEnd"/>
+      <w:r>
+        <w:rPr>
+          <w:lang w:val="en-US"/>
+        </w:rPr>
+        <w:t>) for which the resource can be accommodated.</w:t>
+      </w:r>
+    </w:p>
+    <w:p>
+      <w:pPr>
+        <w:ind w:left="720"/>
+        <w:rPr>
+          <w:lang w:val="en-US"/>
+        </w:rPr>
+      </w:pPr>
+      <w:r>
+        <w:rPr>
+          <w:lang w:val="en-US"/>
+        </w:rPr>
+        <w:t>Approach2: Check if the existing request(s) support partial resource allocation then reduce the resources to accommodate.</w:t>
+      </w:r>
+    </w:p>
+    <w:p>
+      <w:pPr>
+        <w:ind w:left="720"/>
+        <w:rPr>
+          <w:lang w:val="en-US"/>
+        </w:rPr>
+      </w:pPr>
+      <w:r>
+        <w:rPr>
+          <w:lang w:val="en-US"/>
+        </w:rPr>
+        <w:t xml:space="preserve">After resource allocation inform </w:t>
+      </w:r>
+      <w:proofErr w:type="gramStart"/>
+      <w:r>
+        <w:rPr>
+          <w:lang w:val="en-US"/>
+        </w:rPr>
+        <w:t>user</w:t>
+      </w:r>
+      <w:proofErr w:type="gramEnd"/>
+      <w:r>
+        <w:rPr>
+          <w:lang w:val="en-US"/>
+        </w:rPr>
+        <w:t xml:space="preserve"> </w:t>
+      </w:r>
+      <w:proofErr w:type="spellStart"/>
+      <w:r>
+        <w:rPr>
+          <w:lang w:val="en-US"/>
+        </w:rPr>
+        <w:t>atleast</w:t>
+      </w:r>
+      <w:proofErr w:type="spellEnd"/>
+      <w:r>
+        <w:rPr>
+          <w:lang w:val="en-US"/>
+        </w:rPr>
+        <w:t xml:space="preserve"> delta time in advance.</w:t>
+      </w:r>
+    </w:p>
+    <w:p>
+      <w:pPr>
+        <w:ind w:left="720"/>
+        <w:rPr>
+          <w:lang w:val="en-US"/>
+        </w:rPr>
+      </w:pPr>
+      <w:r>
+        <w:rPr>
+          <w:lang w:val="en-US"/>
+        </w:rPr>
+        <w:t xml:space="preserve">Delete from queue if </w:t>
+      </w:r>
+      <w:r>
+        <w:rPr>
+          <w:lang w:val="en-US"/>
+        </w:rPr>
+        <w:t xml:space="preserve">request resources </w:t>
+      </w:r>
+      <w:r>
+        <w:rPr>
+          <w:lang w:val="en-US"/>
+        </w:rPr>
+        <w:t>(even partial)</w:t>
+      </w:r>
+      <w:r>
+        <w:rPr>
+          <w:lang w:val="en-US"/>
+        </w:rPr>
+        <w:t xml:space="preserve"> is allocated.</w:t>
+      </w:r>
     </w:p>
     <w:sectPr>
       <w:pgSz w:w="11906" w:h="16838"/>
@@ -267,6 +1589,103 @@
     </w:sectPr>
   </w:body>
 </w:document>
+</file>
+
+<file path=word/numbering.xml><?xml version="1.0" encoding="utf-8"?>
+<w:numbering xmlns:wpc="http://schemas.microsoft.com/office/word/2010/wordprocessingCanvas" xmlns:cx="http://schemas.microsoft.com/office/drawing/2014/chartex" xmlns:cx1="http://schemas.microsoft.com/office/drawing/2015/9/8/chartex" xmlns:cx2="http://schemas.microsoft.com/office/drawing/2015/10/21/chartex" xmlns:cx3="http://schemas.microsoft.com/office/drawing/2016/5/9/chartex" xmlns:cx4="http://schemas.microsoft.com/office/drawing/2016/5/10/chartex" xmlns:cx5="http://schemas.microsoft.com/office/drawing/2016/5/11/chartex" xmlns:cx6="http://schemas.microsoft.com/office/drawing/2016/5/12/chartex" xmlns:cx7="http://schemas.microsoft.com/office/drawing/2016/5/13/chartex" xmlns:cx8="http://schemas.microsoft.com/office/drawing/2016/5/14/chartex" xmlns:mc="http://schemas.openxmlformats.org/markup-compatibility/2006" xmlns:aink="http://schemas.microsoft.com/office/drawing/2016/ink" xmlns:am3d="http://schemas.microsoft.com/office/drawing/2017/model3d" xmlns:o="urn:schemas-microsoft-com:office:office" xmlns:oel="http://schemas.microsoft.com/office/2019/extlst" xmlns:r="http://schemas.openxmlformats.org/officeDocument/2006/relationships" xmlns:m="http://schemas.openxmlformats.org/officeDocument/2006/math" xmlns:v="urn:schemas-microsoft-com:vml" xmlns:wp14="http://schemas.microsoft.com/office/word/2010/wordprocessingDrawing" xmlns:wp="http://schemas.openxmlformats.org/drawingml/2006/wordprocessingDrawing" xmlns:w10="urn:schemas-microsoft-com:office:word" xmlns:w="http://schemas.openxmlformats.org/wordprocessingml/2006/main" xmlns:w14="http://schemas.microsoft.com/office/word/2010/wordml" xmlns:w15="http://schemas.microsoft.com/office/word/2012/wordml" xmlns:w16cex="http://schemas.microsoft.com/office/word/2018/wordml/cex" xmlns:w16cid="http://schemas.microsoft.com/office/word/2016/wordml/cid" xmlns:w16="http://schemas.microsoft.com/office/word/2018/wordml" xmlns:w16du="http://schemas.microsoft.com/office/word/2023/wordml/word16du" xmlns:w16sdtdh="http://schemas.microsoft.com/office/word/2020/wordml/sdtdatahash" xmlns:w16se="http://schemas.microsoft.com/office/word/2015/wordml/symex" xmlns:wpg="http://schemas.microsoft.com/office/word/2010/wordprocessingGroup" xmlns:wpi="http://schemas.microsoft.com/office/word/2010/wordprocessingInk" xmlns:wne="http://schemas.microsoft.com/office/word/2006/wordml" xmlns:wps="http://schemas.microsoft.com/office/word/2010/wordprocessingShape" mc:Ignorable="w14 w15 w16se w16cid w16 w16cex w16sdtdh w16du wp14">
+  <w:abstractNum w:abstractNumId="0" w15:restartNumberingAfterBreak="0">
+    <w:nsid w:val="65680E28"/>
+    <w:multiLevelType w:val="hybridMultilevel"/>
+    <w:tmpl w:val="27228816"/>
+    <w:lvl w:ilvl="0" w:tplc="1234B638">
+      <w:start w:val="1"/>
+      <w:numFmt w:val="upperLetter"/>
+      <w:lvlText w:val="%1)"/>
+      <w:lvlJc w:val="left"/>
+      <w:pPr>
+        <w:ind w:left="1800" w:hanging="360"/>
+      </w:pPr>
+      <w:rPr>
+        <w:rFonts w:hint="default"/>
+      </w:rPr>
+    </w:lvl>
+    <w:lvl w:ilvl="1" w:tplc="40090019" w:tentative="1">
+      <w:start w:val="1"/>
+      <w:numFmt w:val="lowerLetter"/>
+      <w:lvlText w:val="%2."/>
+      <w:lvlJc w:val="left"/>
+      <w:pPr>
+        <w:ind w:left="2520" w:hanging="360"/>
+      </w:pPr>
+    </w:lvl>
+    <w:lvl w:ilvl="2" w:tplc="4009001B" w:tentative="1">
+      <w:start w:val="1"/>
+      <w:numFmt w:val="lowerRoman"/>
+      <w:lvlText w:val="%3."/>
+      <w:lvlJc w:val="right"/>
+      <w:pPr>
+        <w:ind w:left="3240" w:hanging="180"/>
+      </w:pPr>
+    </w:lvl>
+    <w:lvl w:ilvl="3" w:tplc="4009000F" w:tentative="1">
+      <w:start w:val="1"/>
+      <w:numFmt w:val="decimal"/>
+      <w:lvlText w:val="%4."/>
+      <w:lvlJc w:val="left"/>
+      <w:pPr>
+        <w:ind w:left="3960" w:hanging="360"/>
+      </w:pPr>
+    </w:lvl>
+    <w:lvl w:ilvl="4" w:tplc="40090019" w:tentative="1">
+      <w:start w:val="1"/>
+      <w:numFmt w:val="lowerLetter"/>
+      <w:lvlText w:val="%5."/>
+      <w:lvlJc w:val="left"/>
+      <w:pPr>
+        <w:ind w:left="4680" w:hanging="360"/>
+      </w:pPr>
+    </w:lvl>
+    <w:lvl w:ilvl="5" w:tplc="4009001B" w:tentative="1">
+      <w:start w:val="1"/>
+      <w:numFmt w:val="lowerRoman"/>
+      <w:lvlText w:val="%6."/>
+      <w:lvlJc w:val="right"/>
+      <w:pPr>
+        <w:ind w:left="5400" w:hanging="180"/>
+      </w:pPr>
+    </w:lvl>
+    <w:lvl w:ilvl="6" w:tplc="4009000F" w:tentative="1">
+      <w:start w:val="1"/>
+      <w:numFmt w:val="decimal"/>
+      <w:lvlText w:val="%7."/>
+      <w:lvlJc w:val="left"/>
+      <w:pPr>
+        <w:ind w:left="6120" w:hanging="360"/>
+      </w:pPr>
+    </w:lvl>
+    <w:lvl w:ilvl="7" w:tplc="40090019" w:tentative="1">
+      <w:start w:val="1"/>
+      <w:numFmt w:val="lowerLetter"/>
+      <w:lvlText w:val="%8."/>
+      <w:lvlJc w:val="left"/>
+      <w:pPr>
+        <w:ind w:left="6840" w:hanging="360"/>
+      </w:pPr>
+    </w:lvl>
+    <w:lvl w:ilvl="8" w:tplc="4009001B" w:tentative="1">
+      <w:start w:val="1"/>
+      <w:numFmt w:val="lowerRoman"/>
+      <w:lvlText w:val="%9."/>
+      <w:lvlJc w:val="right"/>
+      <w:pPr>
+        <w:ind w:left="7560" w:hanging="180"/>
+      </w:pPr>
+    </w:lvl>
+  </w:abstractNum>
+  <w:num w:numId="1" w16cid:durableId="366874898">
+    <w:abstractNumId w:val="0"/>
+  </w:num>
+</w:numbering>
 </file>
 
 <file path=word/styles.xml><?xml version="1.0" encoding="utf-8"?>

</xml_diff>

<commit_message>
Added flow chart and procedures
</commit_message>
<xml_diff>
--- a/sch_des_doc.docx
+++ b/sch_des_doc.docx
@@ -68,6 +68,43 @@
         </w:rPr>
         <w:t>Dynamic time resource?</w:t>
       </w:r>
+      <w:r>
+        <w:rPr>
+          <w:color w:val="BFBFBF" w:themeColor="background1" w:themeShade="BF"/>
+          <w:lang w:val="en-US"/>
+        </w:rPr>
+        <w:t xml:space="preserve"> </w:t>
+      </w:r>
+    </w:p>
+    <w:p>
+      <w:pPr>
+        <w:rPr>
+          <w:color w:val="BFBFBF" w:themeColor="background1" w:themeShade="BF"/>
+          <w:lang w:val="en-US"/>
+        </w:rPr>
+      </w:pPr>
+      <w:r>
+        <w:rPr>
+          <w:color w:val="BFBFBF" w:themeColor="background1" w:themeShade="BF"/>
+          <w:lang w:val="en-US"/>
+        </w:rPr>
+        <w:t>Cancellation/Yield request</w:t>
+      </w:r>
+    </w:p>
+    <w:p>
+      <w:pPr>
+        <w:rPr>
+          <w:color w:val="BFBFBF" w:themeColor="background1" w:themeShade="BF"/>
+          <w:lang w:val="en-US"/>
+        </w:rPr>
+      </w:pPr>
+      <w:r>
+        <w:rPr>
+          <w:color w:val="BFBFBF" w:themeColor="background1" w:themeShade="BF"/>
+          <w:lang w:val="en-US"/>
+        </w:rPr>
+        <w:t>Blocked physical/time resources – under maintenance</w:t>
+      </w:r>
     </w:p>
     <w:p>
       <w:pPr>
@@ -115,13 +152,27 @@
         <w:rPr>
           <w:lang w:val="en-US"/>
         </w:rPr>
-        <w:t>, travel and hotel, competitive exam</w:t>
-      </w:r>
-      <w:r>
-        <w:rPr>
-          <w:lang w:val="en-US"/>
-        </w:rPr>
-        <w:t>.. etc</w:t>
+        <w:t xml:space="preserve">, travel and hotel, competitive </w:t>
+      </w:r>
+      <w:proofErr w:type="gramStart"/>
+      <w:r>
+        <w:rPr>
+          <w:lang w:val="en-US"/>
+        </w:rPr>
+        <w:t>exam</w:t>
+      </w:r>
+      <w:r>
+        <w:rPr>
+          <w:lang w:val="en-US"/>
+        </w:rPr>
+        <w:t>..</w:t>
+      </w:r>
+      <w:proofErr w:type="gramEnd"/>
+      <w:r>
+        <w:rPr>
+          <w:lang w:val="en-US"/>
+        </w:rPr>
+        <w:t xml:space="preserve"> etc</w:t>
       </w:r>
       <w:r>
         <w:rPr>
@@ -1076,6 +1127,255 @@
     </w:p>
     <w:p>
       <w:pPr>
+        <w:pStyle w:val="Heading1"/>
+        <w:rPr>
+          <w:lang w:val="en-US"/>
+        </w:rPr>
+      </w:pPr>
+      <w:r>
+        <w:rPr>
+          <w:lang w:val="en-US"/>
+        </w:rPr>
+        <w:lastRenderedPageBreak/>
+        <w:t>Procedures</w:t>
+      </w:r>
+    </w:p>
+    <w:p>
+      <w:pPr>
+        <w:pStyle w:val="ListParagraph"/>
+        <w:numPr>
+          <w:ilvl w:val="0"/>
+          <w:numId w:val="15"/>
+        </w:numPr>
+        <w:rPr>
+          <w:lang w:val="en-US"/>
+        </w:rPr>
+      </w:pPr>
+      <w:r>
+        <w:rPr>
+          <w:lang w:val="en-US"/>
+        </w:rPr>
+        <w:t>Physical resource modification</w:t>
+      </w:r>
+    </w:p>
+    <w:p>
+      <w:pPr>
+        <w:pStyle w:val="ListParagraph"/>
+        <w:numPr>
+          <w:ilvl w:val="1"/>
+          <w:numId w:val="15"/>
+        </w:numPr>
+        <w:rPr>
+          <w:lang w:val="en-US"/>
+        </w:rPr>
+      </w:pPr>
+      <w:r>
+        <w:rPr>
+          <w:lang w:val="en-US"/>
+        </w:rPr>
+        <w:t>Addition of resource</w:t>
+      </w:r>
+    </w:p>
+    <w:p>
+      <w:pPr>
+        <w:pStyle w:val="ListParagraph"/>
+        <w:numPr>
+          <w:ilvl w:val="1"/>
+          <w:numId w:val="15"/>
+        </w:numPr>
+        <w:rPr>
+          <w:lang w:val="en-US"/>
+        </w:rPr>
+      </w:pPr>
+      <w:r>
+        <w:rPr>
+          <w:lang w:val="en-US"/>
+        </w:rPr>
+        <w:t>Deletion of resource</w:t>
+      </w:r>
+    </w:p>
+    <w:p>
+      <w:pPr>
+        <w:pStyle w:val="ListParagraph"/>
+        <w:numPr>
+          <w:ilvl w:val="1"/>
+          <w:numId w:val="15"/>
+        </w:numPr>
+        <w:rPr>
+          <w:lang w:val="en-US"/>
+        </w:rPr>
+      </w:pPr>
+      <w:r>
+        <w:rPr>
+          <w:lang w:val="en-US"/>
+        </w:rPr>
+        <w:t>Blocking of resource</w:t>
+      </w:r>
+    </w:p>
+    <w:p>
+      <w:pPr>
+        <w:pStyle w:val="ListParagraph"/>
+        <w:numPr>
+          <w:ilvl w:val="2"/>
+          <w:numId w:val="15"/>
+        </w:numPr>
+        <w:rPr>
+          <w:lang w:val="en-US"/>
+        </w:rPr>
+      </w:pPr>
+      <w:r>
+        <w:rPr>
+          <w:lang w:val="en-US"/>
+        </w:rPr>
+        <w:t>Due to resource allocation</w:t>
+      </w:r>
+    </w:p>
+    <w:p>
+      <w:pPr>
+        <w:pStyle w:val="ListParagraph"/>
+        <w:numPr>
+          <w:ilvl w:val="2"/>
+          <w:numId w:val="15"/>
+        </w:numPr>
+        <w:rPr>
+          <w:lang w:val="en-US"/>
+        </w:rPr>
+      </w:pPr>
+      <w:r>
+        <w:rPr>
+          <w:lang w:val="en-US"/>
+        </w:rPr>
+        <w:t>Due to maintenance</w:t>
+      </w:r>
+    </w:p>
+    <w:p>
+      <w:pPr>
+        <w:pStyle w:val="ListParagraph"/>
+        <w:numPr>
+          <w:ilvl w:val="1"/>
+          <w:numId w:val="15"/>
+        </w:numPr>
+        <w:rPr>
+          <w:lang w:val="en-US"/>
+        </w:rPr>
+      </w:pPr>
+      <w:r>
+        <w:rPr>
+          <w:lang w:val="en-US"/>
+        </w:rPr>
+        <w:t>Unblocking of resource</w:t>
+      </w:r>
+    </w:p>
+    <w:p>
+      <w:pPr>
+        <w:pStyle w:val="ListParagraph"/>
+        <w:numPr>
+          <w:ilvl w:val="2"/>
+          <w:numId w:val="15"/>
+        </w:numPr>
+        <w:rPr>
+          <w:lang w:val="en-US"/>
+        </w:rPr>
+      </w:pPr>
+      <w:r>
+        <w:rPr>
+          <w:lang w:val="en-US"/>
+        </w:rPr>
+        <w:t>Due to cancellation/yielding</w:t>
+      </w:r>
+    </w:p>
+    <w:p>
+      <w:pPr>
+        <w:pStyle w:val="ListParagraph"/>
+        <w:numPr>
+          <w:ilvl w:val="2"/>
+          <w:numId w:val="15"/>
+        </w:numPr>
+        <w:rPr>
+          <w:lang w:val="en-US"/>
+        </w:rPr>
+      </w:pPr>
+      <w:r>
+        <w:rPr>
+          <w:lang w:val="en-US"/>
+        </w:rPr>
+        <w:t>Due to completion of maintenance.</w:t>
+      </w:r>
+    </w:p>
+    <w:p>
+      <w:pPr>
+        <w:pStyle w:val="ListParagraph"/>
+        <w:numPr>
+          <w:ilvl w:val="1"/>
+          <w:numId w:val="15"/>
+        </w:numPr>
+        <w:rPr>
+          <w:lang w:val="en-US"/>
+        </w:rPr>
+      </w:pPr>
+      <w:r>
+        <w:rPr>
+          <w:lang w:val="en-US"/>
+        </w:rPr>
+        <w:t>Modification of Division in physical resource.</w:t>
+      </w:r>
+    </w:p>
+    <w:p>
+      <w:pPr>
+        <w:pStyle w:val="ListParagraph"/>
+        <w:numPr>
+          <w:ilvl w:val="0"/>
+          <w:numId w:val="15"/>
+        </w:numPr>
+        <w:rPr>
+          <w:lang w:val="en-US"/>
+        </w:rPr>
+      </w:pPr>
+      <w:r>
+        <w:rPr>
+          <w:lang w:val="en-US"/>
+        </w:rPr>
+        <w:t>Time resource modification (TBD)</w:t>
+      </w:r>
+    </w:p>
+    <w:p>
+      <w:pPr>
+        <w:pStyle w:val="ListParagraph"/>
+        <w:numPr>
+          <w:ilvl w:val="0"/>
+          <w:numId w:val="15"/>
+        </w:numPr>
+        <w:rPr>
+          <w:lang w:val="en-US"/>
+        </w:rPr>
+      </w:pPr>
+      <w:r>
+        <w:rPr>
+          <w:lang w:val="en-US"/>
+        </w:rPr>
+        <w:t>Selection of User Request (Selection)</w:t>
+      </w:r>
+    </w:p>
+    <w:p>
+      <w:pPr>
+        <w:pStyle w:val="ListParagraph"/>
+        <w:numPr>
+          <w:ilvl w:val="0"/>
+          <w:numId w:val="15"/>
+        </w:numPr>
+        <w:rPr>
+          <w:lang w:val="en-US"/>
+        </w:rPr>
+      </w:pPr>
+      <w:r>
+        <w:rPr>
+          <w:lang w:val="en-US"/>
+        </w:rPr>
+        <w:t>Updating user request priorities</w:t>
+      </w:r>
+    </w:p>
+    <w:p>
+      <w:pPr>
         <w:rPr>
           <w:b/>
           <w:bCs/>
@@ -1085,43 +1385,151 @@
     </w:p>
     <w:p>
       <w:pPr>
+        <w:pStyle w:val="Heading1"/>
+        <w:rPr>
+          <w:lang w:val="en-US"/>
+        </w:rPr>
+      </w:pPr>
+      <w:r>
+        <w:rPr>
+          <w:lang w:val="en-US"/>
+        </w:rPr>
+        <w:t>Basic Design</w:t>
+      </w:r>
+    </w:p>
+    <w:p>
+      <w:pPr>
+        <w:rPr>
+          <w:lang w:val="en-US"/>
+        </w:rPr>
+      </w:pPr>
+      <w:r>
         <w:rPr>
           <w:b/>
           <w:bCs/>
           <w:lang w:val="en-US"/>
         </w:rPr>
-      </w:pPr>
-    </w:p>
-    <w:p>
-      <w:pPr>
+        <w:t>Request Queue</w:t>
+      </w:r>
+      <w:r>
+        <w:rPr>
+          <w:lang w:val="en-US"/>
+        </w:rPr>
+        <w:t xml:space="preserve"> </w:t>
+      </w:r>
+      <w:r>
+        <w:rPr>
+          <w:lang w:val="en-US"/>
+        </w:rPr>
+        <w:t>-</w:t>
+      </w:r>
+      <w:r>
+        <w:rPr>
+          <w:lang w:val="en-US"/>
+        </w:rPr>
+        <w:t xml:space="preserve"> The user request pending to be processed (OS – waiting for a resource, Train – waiting list)</w:t>
+      </w:r>
+    </w:p>
+    <w:p>
+      <w:pPr>
+        <w:rPr>
+          <w:lang w:val="en-US"/>
+        </w:rPr>
+      </w:pPr>
+      <w:r>
         <w:rPr>
           <w:b/>
           <w:bCs/>
           <w:lang w:val="en-US"/>
         </w:rPr>
-      </w:pPr>
-    </w:p>
-    <w:p>
-      <w:pPr>
+        <w:t>Invocation</w:t>
+      </w:r>
+      <w:r>
+        <w:rPr>
+          <w:lang w:val="en-US"/>
+        </w:rPr>
+        <w:t xml:space="preserve"> – Hybrid (Periodic/event)</w:t>
+      </w:r>
+    </w:p>
+    <w:p>
+      <w:pPr>
+        <w:rPr>
+          <w:lang w:val="en-US"/>
+        </w:rPr>
+      </w:pPr>
+      <w:r>
         <w:rPr>
           <w:b/>
           <w:bCs/>
           <w:lang w:val="en-US"/>
         </w:rPr>
-      </w:pPr>
-    </w:p>
-    <w:p>
-      <w:pPr>
-        <w:pStyle w:val="Heading1"/>
-        <w:rPr>
-          <w:lang w:val="en-US"/>
-        </w:rPr>
-      </w:pPr>
-      <w:r>
-        <w:rPr>
-          <w:lang w:val="en-US"/>
-        </w:rPr>
-        <w:t>Basic Design</w:t>
+        <w:t>Priority handling</w:t>
+      </w:r>
+      <w:r>
+        <w:rPr>
+          <w:lang w:val="en-US"/>
+        </w:rPr>
+        <w:t xml:space="preserve"> – Pick from user request queue and put into resource allocation queue</w:t>
+      </w:r>
+    </w:p>
+    <w:p>
+      <w:pPr>
+        <w:rPr>
+          <w:lang w:val="en-US"/>
+        </w:rPr>
+      </w:pPr>
+      <w:r>
+        <w:rPr>
+          <w:lang w:val="en-US"/>
+        </w:rPr>
+        <w:tab/>
+        <w:t>Invocation Periodic: Check priority queues and schedule</w:t>
+      </w:r>
+    </w:p>
+    <w:p>
+      <w:pPr>
+        <w:rPr>
+          <w:lang w:val="en-US"/>
+        </w:rPr>
+      </w:pPr>
+      <w:r>
+        <w:rPr>
+          <w:lang w:val="en-US"/>
+        </w:rPr>
+        <w:tab/>
+        <w:t xml:space="preserve">Invocation Event: </w:t>
+      </w:r>
+      <w:r>
+        <w:rPr>
+          <w:lang w:val="en-US"/>
+        </w:rPr>
+        <w:t xml:space="preserve">Check if resource available then schedule, </w:t>
+      </w:r>
+      <w:r>
+        <w:rPr>
+          <w:lang w:val="en-US"/>
+        </w:rPr>
+        <w:t xml:space="preserve">Check </w:t>
+      </w:r>
+      <w:r>
+        <w:rPr>
+          <w:lang w:val="en-US"/>
+        </w:rPr>
+        <w:t xml:space="preserve">for lowest priority </w:t>
+      </w:r>
+    </w:p>
+    <w:p>
+      <w:pPr>
+        <w:ind w:left="2430"/>
+        <w:rPr>
+          <w:lang w:val="en-US"/>
+        </w:rPr>
+      </w:pPr>
+      <w:r>
+        <w:rPr>
+          <w:lang w:val="en-US"/>
+        </w:rPr>
+        <w:t>Preemptable user request, if found preempt it and schedule, else put it in wait</w:t>
       </w:r>
     </w:p>
     <w:p>
@@ -1136,65 +1544,28 @@
           <w:bCs/>
           <w:lang w:val="en-US"/>
         </w:rPr>
-        <w:t>Request Queue</w:t>
-      </w:r>
-      <w:r>
-        <w:rPr>
-          <w:lang w:val="en-US"/>
-        </w:rPr>
-        <w:t xml:space="preserve"> </w:t>
-      </w:r>
-      <w:r>
-        <w:rPr>
-          <w:lang w:val="en-US"/>
-        </w:rPr>
-        <w:t>-</w:t>
-      </w:r>
-      <w:r>
-        <w:rPr>
-          <w:lang w:val="en-US"/>
-        </w:rPr>
-        <w:t xml:space="preserve"> </w:t>
-      </w:r>
-      <w:r>
-        <w:rPr>
-          <w:lang w:val="en-US"/>
-        </w:rPr>
-        <w:t xml:space="preserve">The user request pending to be processed </w:t>
-      </w:r>
-      <w:r>
-        <w:rPr>
-          <w:lang w:val="en-US"/>
-        </w:rPr>
-        <w:t>(OS – waiting for a resource, Train – waiting list)</w:t>
-      </w:r>
-    </w:p>
-    <w:p>
-      <w:pPr>
-        <w:rPr>
-          <w:lang w:val="en-US"/>
-        </w:rPr>
-      </w:pPr>
-      <w:r>
+        <w:t>Resource Allocation Queue</w:t>
+      </w:r>
+      <w:r>
+        <w:rPr>
+          <w:lang w:val="en-US"/>
+        </w:rPr>
+        <w:t xml:space="preserve"> -</w:t>
+      </w:r>
+      <w:r>
+        <w:rPr>
+          <w:lang w:val="en-US"/>
+        </w:rPr>
+        <w:t xml:space="preserve"> The user requests selected for resource allocation.</w:t>
+      </w:r>
+    </w:p>
+    <w:p>
+      <w:pPr>
         <w:rPr>
           <w:b/>
           <w:bCs/>
           <w:lang w:val="en-US"/>
         </w:rPr>
-        <w:t>Invocation</w:t>
-      </w:r>
-      <w:r>
-        <w:rPr>
-          <w:lang w:val="en-US"/>
-        </w:rPr>
-        <w:t xml:space="preserve"> – Hybrid (Periodic/event)</w:t>
-      </w:r>
-    </w:p>
-    <w:p>
-      <w:pPr>
-        <w:rPr>
-          <w:lang w:val="en-US"/>
-        </w:rPr>
       </w:pPr>
       <w:r>
         <w:rPr>
@@ -1202,116 +1573,6 @@
           <w:bCs/>
           <w:lang w:val="en-US"/>
         </w:rPr>
-        <w:t>Priority handling</w:t>
-      </w:r>
-      <w:r>
-        <w:rPr>
-          <w:lang w:val="en-US"/>
-        </w:rPr>
-        <w:t xml:space="preserve"> – Pick from user request queue and put into resource allocation queue</w:t>
-      </w:r>
-    </w:p>
-    <w:p>
-      <w:pPr>
-        <w:rPr>
-          <w:lang w:val="en-US"/>
-        </w:rPr>
-      </w:pPr>
-      <w:r>
-        <w:rPr>
-          <w:lang w:val="en-US"/>
-        </w:rPr>
-        <w:tab/>
-        <w:t>Invocation Periodic: Check priority queues and schedule</w:t>
-      </w:r>
-    </w:p>
-    <w:p>
-      <w:pPr>
-        <w:rPr>
-          <w:lang w:val="en-US"/>
-        </w:rPr>
-      </w:pPr>
-      <w:r>
-        <w:rPr>
-          <w:lang w:val="en-US"/>
-        </w:rPr>
-        <w:tab/>
-        <w:t xml:space="preserve">Invocation Event: </w:t>
-      </w:r>
-      <w:r>
-        <w:rPr>
-          <w:lang w:val="en-US"/>
-        </w:rPr>
-        <w:t xml:space="preserve">Check if resource available then schedule, </w:t>
-      </w:r>
-      <w:r>
-        <w:rPr>
-          <w:lang w:val="en-US"/>
-        </w:rPr>
-        <w:t xml:space="preserve">Check </w:t>
-      </w:r>
-      <w:r>
-        <w:rPr>
-          <w:lang w:val="en-US"/>
-        </w:rPr>
-        <w:t xml:space="preserve">for lowest priority </w:t>
-      </w:r>
-    </w:p>
-    <w:p>
-      <w:pPr>
-        <w:ind w:left="2430"/>
-        <w:rPr>
-          <w:lang w:val="en-US"/>
-        </w:rPr>
-      </w:pPr>
-      <w:r>
-        <w:rPr>
-          <w:lang w:val="en-US"/>
-        </w:rPr>
-        <w:t>Preemptable user request, if found preempt it and schedule, else put it in wait</w:t>
-      </w:r>
-    </w:p>
-    <w:p>
-      <w:pPr>
-        <w:rPr>
-          <w:lang w:val="en-US"/>
-        </w:rPr>
-      </w:pPr>
-      <w:r>
-        <w:rPr>
-          <w:b/>
-          <w:bCs/>
-          <w:lang w:val="en-US"/>
-        </w:rPr>
-        <w:t>Resource Allocation Queue</w:t>
-      </w:r>
-      <w:r>
-        <w:rPr>
-          <w:lang w:val="en-US"/>
-        </w:rPr>
-        <w:t xml:space="preserve"> -</w:t>
-      </w:r>
-      <w:r>
-        <w:rPr>
-          <w:lang w:val="en-US"/>
-        </w:rPr>
-        <w:t xml:space="preserve"> The user requests selected for resource allocation.</w:t>
-      </w:r>
-    </w:p>
-    <w:p>
-      <w:pPr>
-        <w:rPr>
-          <w:b/>
-          <w:bCs/>
-          <w:lang w:val="en-US"/>
-        </w:rPr>
-      </w:pPr>
-      <w:r>
-        <w:rPr>
-          <w:b/>
-          <w:bCs/>
-          <w:lang w:val="en-US"/>
-        </w:rPr>
         <w:t>Resource allocation</w:t>
       </w:r>
     </w:p>
@@ -1396,35 +1657,13 @@
         <w:rPr>
           <w:lang w:val="en-US"/>
         </w:rPr>
-        <w:t xml:space="preserve">Approach1: drop the request take another request (same </w:t>
-      </w:r>
-      <w:proofErr w:type="spellStart"/>
-      <w:r>
-        <w:rPr>
-          <w:lang w:val="en-US"/>
-        </w:rPr>
-        <w:t>prio</w:t>
-      </w:r>
-      <w:proofErr w:type="spellEnd"/>
-      <w:r>
-        <w:rPr>
-          <w:lang w:val="en-US"/>
-        </w:rPr>
-        <w:t xml:space="preserve"> or lower </w:t>
-      </w:r>
-      <w:proofErr w:type="spellStart"/>
-      <w:r>
-        <w:rPr>
-          <w:lang w:val="en-US"/>
-        </w:rPr>
-        <w:t>prio</w:t>
-      </w:r>
-      <w:proofErr w:type="spellEnd"/>
-      <w:r>
-        <w:rPr>
-          <w:lang w:val="en-US"/>
-        </w:rPr>
-        <w:t>) for which the resource can be accommodated.</w:t>
+        <w:t>Approach1: drop the request</w:t>
+      </w:r>
+      <w:r>
+        <w:rPr>
+          <w:lang w:val="en-US"/>
+        </w:rPr>
+        <w:t>, no resource allocated remains vacant.</w:t>
       </w:r>
     </w:p>
     <w:p>
@@ -1442,7 +1681,77 @@
         <w:rPr>
           <w:lang w:val="en-US"/>
         </w:rPr>
-        <w:t>Approach2: Check if the existing request(s) support partial resource allocation then reduce the resources to accommodate.</w:t>
+        <w:t>Approach</w:t>
+      </w:r>
+      <w:r>
+        <w:rPr>
+          <w:lang w:val="en-US"/>
+        </w:rPr>
+        <w:t>2</w:t>
+      </w:r>
+      <w:r>
+        <w:rPr>
+          <w:lang w:val="en-US"/>
+        </w:rPr>
+        <w:t xml:space="preserve"> (Optimization)</w:t>
+      </w:r>
+      <w:r>
+        <w:rPr>
+          <w:lang w:val="en-US"/>
+        </w:rPr>
+        <w:t xml:space="preserve">: drop the request take another request (same </w:t>
+      </w:r>
+      <w:proofErr w:type="spellStart"/>
+      <w:r>
+        <w:rPr>
+          <w:lang w:val="en-US"/>
+        </w:rPr>
+        <w:t>prio</w:t>
+      </w:r>
+      <w:proofErr w:type="spellEnd"/>
+      <w:r>
+        <w:rPr>
+          <w:lang w:val="en-US"/>
+        </w:rPr>
+        <w:t xml:space="preserve"> or lower </w:t>
+      </w:r>
+      <w:proofErr w:type="spellStart"/>
+      <w:r>
+        <w:rPr>
+          <w:lang w:val="en-US"/>
+        </w:rPr>
+        <w:t>prio</w:t>
+      </w:r>
+      <w:proofErr w:type="spellEnd"/>
+      <w:r>
+        <w:rPr>
+          <w:lang w:val="en-US"/>
+        </w:rPr>
+        <w:t>) for which the resource can be accommodated.</w:t>
+      </w:r>
+      <w:r>
+        <w:rPr>
+          <w:lang w:val="en-US"/>
+        </w:rPr>
+        <w:t xml:space="preserve"> </w:t>
+      </w:r>
+      <w:r>
+        <w:rPr>
+          <w:lang w:val="en-US"/>
+        </w:rPr>
+        <w:t xml:space="preserve">Delete from queue if request resources </w:t>
+      </w:r>
+      <w:r>
+        <w:rPr>
+          <w:lang w:val="en-US"/>
+        </w:rPr>
+        <w:t>are</w:t>
+      </w:r>
+      <w:r>
+        <w:rPr>
+          <w:lang w:val="en-US"/>
+        </w:rPr>
+        <w:t xml:space="preserve"> allocated.</w:t>
       </w:r>
     </w:p>
     <w:p>
@@ -1460,19 +1769,51 @@
         <w:rPr>
           <w:lang w:val="en-US"/>
         </w:rPr>
-        <w:t xml:space="preserve">After resource allocation inform user </w:t>
-      </w:r>
-      <w:r>
-        <w:rPr>
-          <w:lang w:val="en-US"/>
-        </w:rPr>
-        <w:t>at least</w:t>
-      </w:r>
-      <w:r>
-        <w:rPr>
-          <w:lang w:val="en-US"/>
-        </w:rPr>
-        <w:t xml:space="preserve"> delta time in advance.</w:t>
+        <w:t>Approach</w:t>
+      </w:r>
+      <w:r>
+        <w:rPr>
+          <w:lang w:val="en-US"/>
+        </w:rPr>
+        <w:t>3</w:t>
+      </w:r>
+      <w:r>
+        <w:rPr>
+          <w:lang w:val="en-US"/>
+        </w:rPr>
+        <w:t xml:space="preserve"> (Optimization)</w:t>
+      </w:r>
+      <w:r>
+        <w:rPr>
+          <w:lang w:val="en-US"/>
+        </w:rPr>
+        <w:t>: Check if the existing request(s) support partial resource allocation then reduce the resources to accommodate.</w:t>
+      </w:r>
+      <w:r>
+        <w:rPr>
+          <w:lang w:val="en-US"/>
+        </w:rPr>
+        <w:t xml:space="preserve"> </w:t>
+      </w:r>
+      <w:r>
+        <w:rPr>
+          <w:lang w:val="en-US"/>
+        </w:rPr>
+        <w:t xml:space="preserve">Delete from queue if request resources </w:t>
+      </w:r>
+      <w:proofErr w:type="gramStart"/>
+      <w:r>
+        <w:rPr>
+          <w:lang w:val="en-US"/>
+        </w:rPr>
+        <w:t>is</w:t>
+      </w:r>
+      <w:proofErr w:type="gramEnd"/>
+      <w:r>
+        <w:rPr>
+          <w:lang w:val="en-US"/>
+        </w:rPr>
+        <w:t xml:space="preserve"> allocated.</w:t>
       </w:r>
     </w:p>
     <w:p>
@@ -1490,13 +1831,74 @@
         <w:rPr>
           <w:lang w:val="en-US"/>
         </w:rPr>
-        <w:t xml:space="preserve">Delete from queue if </w:t>
-      </w:r>
-      <w:r>
-        <w:rPr>
-          <w:lang w:val="en-US"/>
-        </w:rPr>
-        <w:t>request resources (even partial) is allocated.</w:t>
+        <w:t>Approach4 (Optimization) – First try Approach2 if fails then try Approach3.</w:t>
+      </w:r>
+    </w:p>
+    <w:p>
+      <w:pPr>
+        <w:pStyle w:val="ListParagraph"/>
+        <w:numPr>
+          <w:ilvl w:val="0"/>
+          <w:numId w:val="14"/>
+        </w:numPr>
+        <w:rPr>
+          <w:lang w:val="en-US"/>
+        </w:rPr>
+      </w:pPr>
+      <w:r>
+        <w:rPr>
+          <w:lang w:val="en-US"/>
+        </w:rPr>
+        <w:t>Approach5 (Optimization) – Frist try Approach3 if fails then try Apporach2.</w:t>
+      </w:r>
+    </w:p>
+    <w:p>
+      <w:pPr>
+        <w:pStyle w:val="ListParagraph"/>
+        <w:numPr>
+          <w:ilvl w:val="0"/>
+          <w:numId w:val="14"/>
+        </w:numPr>
+        <w:rPr>
+          <w:lang w:val="en-US"/>
+        </w:rPr>
+      </w:pPr>
+      <w:r>
+        <w:rPr>
+          <w:lang w:val="en-US"/>
+        </w:rPr>
+        <w:lastRenderedPageBreak/>
+        <w:t xml:space="preserve">After resource allocation inform user </w:t>
+      </w:r>
+      <w:r>
+        <w:rPr>
+          <w:lang w:val="en-US"/>
+        </w:rPr>
+        <w:t>at least</w:t>
+      </w:r>
+      <w:r>
+        <w:rPr>
+          <w:lang w:val="en-US"/>
+        </w:rPr>
+        <w:t xml:space="preserve"> delta time in advance.</w:t>
+      </w:r>
+    </w:p>
+    <w:p>
+      <w:pPr>
+        <w:pStyle w:val="ListParagraph"/>
+        <w:numPr>
+          <w:ilvl w:val="0"/>
+          <w:numId w:val="14"/>
+        </w:numPr>
+        <w:rPr>
+          <w:lang w:val="en-US"/>
+        </w:rPr>
+      </w:pPr>
+      <w:r>
+        <w:rPr>
+          <w:lang w:val="en-US"/>
+        </w:rPr>
+        <w:t>Delete from resource allocation queue.</w:t>
       </w:r>
     </w:p>
     <w:p>
@@ -1526,71 +1928,163 @@
           <w:lang w:val="en-US"/>
         </w:rPr>
       </w:pPr>
-      <w:r>
+    </w:p>
+    <w:p>
+      <w:pPr>
         <w:rPr>
           <w:b/>
           <w:bCs/>
           <w:color w:val="FF0000"/>
           <w:lang w:val="en-US"/>
         </w:rPr>
+      </w:pPr>
+    </w:p>
+    <w:p>
+      <w:pPr>
+        <w:rPr>
+          <w:b/>
+          <w:bCs/>
+          <w:color w:val="FF0000"/>
+          <w:lang w:val="en-US"/>
+        </w:rPr>
+      </w:pPr>
+    </w:p>
+    <w:p>
+      <w:pPr>
+        <w:rPr>
+          <w:b/>
+          <w:bCs/>
+          <w:color w:val="FF0000"/>
+          <w:lang w:val="en-US"/>
+        </w:rPr>
+      </w:pPr>
+    </w:p>
+    <w:p>
+      <w:pPr>
+        <w:rPr>
+          <w:b/>
+          <w:bCs/>
+          <w:color w:val="FF0000"/>
+          <w:lang w:val="en-US"/>
+        </w:rPr>
+      </w:pPr>
+    </w:p>
+    <w:p>
+      <w:pPr>
+        <w:rPr>
+          <w:b/>
+          <w:bCs/>
+          <w:color w:val="FF0000"/>
+          <w:lang w:val="en-US"/>
+        </w:rPr>
+      </w:pPr>
+    </w:p>
+    <w:p>
+      <w:pPr>
+        <w:rPr>
+          <w:b/>
+          <w:bCs/>
+          <w:color w:val="FF0000"/>
+          <w:lang w:val="en-US"/>
+        </w:rPr>
+      </w:pPr>
+      <w:r>
+        <w:rPr>
+          <w:b/>
+          <w:bCs/>
+          <w:color w:val="FF0000"/>
+          <w:lang w:val="en-US"/>
+        </w:rPr>
         <w:t>Flow Chart:</w:t>
       </w:r>
     </w:p>
     <w:p>
       <w:pPr>
         <w:rPr>
-          <w:lang w:val="en-US"/>
-        </w:rPr>
-      </w:pPr>
-    </w:p>
-    <w:p>
-      <w:pPr>
-        <w:rPr>
-          <w:lang w:val="en-US"/>
-        </w:rPr>
-      </w:pPr>
-    </w:p>
-    <w:p>
-      <w:pPr>
-        <w:rPr>
-          <w:lang w:val="en-US"/>
-        </w:rPr>
-      </w:pPr>
-    </w:p>
-    <w:p>
-      <w:pPr>
-        <w:rPr>
-          <w:lang w:val="en-US"/>
-        </w:rPr>
-      </w:pPr>
-    </w:p>
-    <w:p>
-      <w:pPr>
-        <w:rPr>
-          <w:lang w:val="en-US"/>
-        </w:rPr>
-      </w:pPr>
-    </w:p>
-    <w:p>
-      <w:pPr>
-        <w:rPr>
-          <w:lang w:val="en-US"/>
-        </w:rPr>
-      </w:pPr>
-    </w:p>
-    <w:p>
-      <w:pPr>
-        <w:rPr>
-          <w:lang w:val="en-US"/>
-        </w:rPr>
-      </w:pPr>
-    </w:p>
-    <w:p>
-      <w:pPr>
-        <w:rPr>
-          <w:lang w:val="en-US"/>
-        </w:rPr>
-      </w:pPr>
+          <w:b/>
+          <w:bCs/>
+          <w:color w:val="000000" w:themeColor="text1"/>
+          <w:lang w:val="en-US"/>
+        </w:rPr>
+      </w:pPr>
+      <w:r>
+        <w:rPr>
+          <w:b/>
+          <w:bCs/>
+          <w:color w:val="000000" w:themeColor="text1"/>
+          <w:lang w:val="en-US"/>
+        </w:rPr>
+        <w:t xml:space="preserve">Basic Design for Resource allocation via </w:t>
+      </w:r>
+      <w:r>
+        <w:rPr>
+          <w:b/>
+          <w:bCs/>
+          <w:color w:val="000000" w:themeColor="text1"/>
+          <w:lang w:val="en-US"/>
+        </w:rPr>
+        <w:t>Approach1:</w:t>
+      </w:r>
+    </w:p>
+    <w:p>
+      <w:pPr>
+        <w:rPr>
+          <w:lang w:val="en-US"/>
+        </w:rPr>
+      </w:pPr>
+      <w:r>
+        <w:rPr>
+          <w:noProof/>
+        </w:rPr>
+        <w:drawing>
+          <wp:inline distT="0" distB="0" distL="0" distR="0" wp14:anchorId="3933F856" wp14:editId="37D5F654">
+            <wp:extent cx="5731510" cy="3946525"/>
+            <wp:effectExtent l="0" t="0" r="2540" b="0"/>
+            <wp:docPr id="1078774097" name="Picture 2" descr="A diagram of a project&#10;&#10;Description automatically generated"/>
+            <wp:cNvGraphicFramePr>
+              <a:graphicFrameLocks xmlns:a="http://schemas.openxmlformats.org/drawingml/2006/main" noChangeAspect="1"/>
+            </wp:cNvGraphicFramePr>
+            <a:graphic xmlns:a="http://schemas.openxmlformats.org/drawingml/2006/main">
+              <a:graphicData uri="http://schemas.openxmlformats.org/drawingml/2006/picture">
+                <pic:pic xmlns:pic="http://schemas.openxmlformats.org/drawingml/2006/picture">
+                  <pic:nvPicPr>
+                    <pic:cNvPr id="1078774097" name="Picture 2" descr="A diagram of a project&#10;&#10;Description automatically generated"/>
+                    <pic:cNvPicPr>
+                      <a:picLocks noChangeAspect="1" noChangeArrowheads="1"/>
+                    </pic:cNvPicPr>
+                  </pic:nvPicPr>
+                  <pic:blipFill>
+                    <a:blip r:embed="rId5">
+                      <a:extLst>
+                        <a:ext uri="{28A0092B-C50C-407E-A947-70E740481C1C}">
+                          <a14:useLocalDpi xmlns:a14="http://schemas.microsoft.com/office/drawing/2010/main" val="0"/>
+                        </a:ext>
+                      </a:extLst>
+                    </a:blip>
+                    <a:srcRect/>
+                    <a:stretch>
+                      <a:fillRect/>
+                    </a:stretch>
+                  </pic:blipFill>
+                  <pic:spPr bwMode="auto">
+                    <a:xfrm>
+                      <a:off x="0" y="0"/>
+                      <a:ext cx="5731510" cy="3946525"/>
+                    </a:xfrm>
+                    <a:prstGeom prst="rect">
+                      <a:avLst/>
+                    </a:prstGeom>
+                    <a:noFill/>
+                    <a:ln>
+                      <a:noFill/>
+                    </a:ln>
+                  </pic:spPr>
+                </pic:pic>
+              </a:graphicData>
+            </a:graphic>
+          </wp:inline>
+        </w:drawing>
+      </w:r>
     </w:p>
     <w:p>
       <w:pPr>
@@ -1617,7 +2111,6 @@
           <w:rStyle w:val="Heading1Char"/>
           <w:lang w:val="en-US"/>
         </w:rPr>
-        <w:lastRenderedPageBreak/>
         <w:t>KPIs</w:t>
       </w:r>
       <w:r>
@@ -2231,6 +2724,7 @@
         <w:rPr>
           <w:lang w:val="en-US"/>
         </w:rPr>
+        <w:lastRenderedPageBreak/>
         <w:t>Log Design</w:t>
       </w:r>
     </w:p>
@@ -2654,6 +3148,92 @@
     </w:lvl>
   </w:abstractNum>
   <w:abstractNum w:abstractNumId="4" w15:restartNumberingAfterBreak="0">
+    <w:nsid w:val="355E16F8"/>
+    <w:multiLevelType w:val="hybridMultilevel"/>
+    <w:tmpl w:val="9A147D92"/>
+    <w:lvl w:ilvl="0" w:tplc="4009000F">
+      <w:start w:val="1"/>
+      <w:numFmt w:val="decimal"/>
+      <w:lvlText w:val="%1."/>
+      <w:lvlJc w:val="left"/>
+      <w:pPr>
+        <w:ind w:left="720" w:hanging="360"/>
+      </w:pPr>
+    </w:lvl>
+    <w:lvl w:ilvl="1" w:tplc="40090019">
+      <w:start w:val="1"/>
+      <w:numFmt w:val="lowerLetter"/>
+      <w:lvlText w:val="%2."/>
+      <w:lvlJc w:val="left"/>
+      <w:pPr>
+        <w:ind w:left="1440" w:hanging="360"/>
+      </w:pPr>
+    </w:lvl>
+    <w:lvl w:ilvl="2" w:tplc="4009001B">
+      <w:start w:val="1"/>
+      <w:numFmt w:val="lowerRoman"/>
+      <w:lvlText w:val="%3."/>
+      <w:lvlJc w:val="right"/>
+      <w:pPr>
+        <w:ind w:left="2160" w:hanging="180"/>
+      </w:pPr>
+    </w:lvl>
+    <w:lvl w:ilvl="3" w:tplc="4009000F" w:tentative="1">
+      <w:start w:val="1"/>
+      <w:numFmt w:val="decimal"/>
+      <w:lvlText w:val="%4."/>
+      <w:lvlJc w:val="left"/>
+      <w:pPr>
+        <w:ind w:left="2880" w:hanging="360"/>
+      </w:pPr>
+    </w:lvl>
+    <w:lvl w:ilvl="4" w:tplc="40090019" w:tentative="1">
+      <w:start w:val="1"/>
+      <w:numFmt w:val="lowerLetter"/>
+      <w:lvlText w:val="%5."/>
+      <w:lvlJc w:val="left"/>
+      <w:pPr>
+        <w:ind w:left="3600" w:hanging="360"/>
+      </w:pPr>
+    </w:lvl>
+    <w:lvl w:ilvl="5" w:tplc="4009001B" w:tentative="1">
+      <w:start w:val="1"/>
+      <w:numFmt w:val="lowerRoman"/>
+      <w:lvlText w:val="%6."/>
+      <w:lvlJc w:val="right"/>
+      <w:pPr>
+        <w:ind w:left="4320" w:hanging="180"/>
+      </w:pPr>
+    </w:lvl>
+    <w:lvl w:ilvl="6" w:tplc="4009000F" w:tentative="1">
+      <w:start w:val="1"/>
+      <w:numFmt w:val="decimal"/>
+      <w:lvlText w:val="%7."/>
+      <w:lvlJc w:val="left"/>
+      <w:pPr>
+        <w:ind w:left="5040" w:hanging="360"/>
+      </w:pPr>
+    </w:lvl>
+    <w:lvl w:ilvl="7" w:tplc="40090019" w:tentative="1">
+      <w:start w:val="1"/>
+      <w:numFmt w:val="lowerLetter"/>
+      <w:lvlText w:val="%8."/>
+      <w:lvlJc w:val="left"/>
+      <w:pPr>
+        <w:ind w:left="5760" w:hanging="360"/>
+      </w:pPr>
+    </w:lvl>
+    <w:lvl w:ilvl="8" w:tplc="4009001B" w:tentative="1">
+      <w:start w:val="1"/>
+      <w:numFmt w:val="lowerRoman"/>
+      <w:lvlText w:val="%9."/>
+      <w:lvlJc w:val="right"/>
+      <w:pPr>
+        <w:ind w:left="6480" w:hanging="180"/>
+      </w:pPr>
+    </w:lvl>
+  </w:abstractNum>
+  <w:abstractNum w:abstractNumId="5" w15:restartNumberingAfterBreak="0">
     <w:nsid w:val="37241DE5"/>
     <w:multiLevelType w:val="hybridMultilevel"/>
     <w:tmpl w:val="1466E4A6"/>
@@ -2739,7 +3319,7 @@
       </w:pPr>
     </w:lvl>
   </w:abstractNum>
-  <w:abstractNum w:abstractNumId="5" w15:restartNumberingAfterBreak="0">
+  <w:abstractNum w:abstractNumId="6" w15:restartNumberingAfterBreak="0">
     <w:nsid w:val="3BBD0BD5"/>
     <w:multiLevelType w:val="hybridMultilevel"/>
     <w:tmpl w:val="378ED2E4"/>
@@ -2852,7 +3432,7 @@
       </w:rPr>
     </w:lvl>
   </w:abstractNum>
-  <w:abstractNum w:abstractNumId="6" w15:restartNumberingAfterBreak="0">
+  <w:abstractNum w:abstractNumId="7" w15:restartNumberingAfterBreak="0">
     <w:nsid w:val="3E7D7630"/>
     <w:multiLevelType w:val="hybridMultilevel"/>
     <w:tmpl w:val="E6866384"/>
@@ -2938,7 +3518,7 @@
       </w:pPr>
     </w:lvl>
   </w:abstractNum>
-  <w:abstractNum w:abstractNumId="7" w15:restartNumberingAfterBreak="0">
+  <w:abstractNum w:abstractNumId="8" w15:restartNumberingAfterBreak="0">
     <w:nsid w:val="405B2EDD"/>
     <w:multiLevelType w:val="hybridMultilevel"/>
     <w:tmpl w:val="A9A811FC"/>
@@ -3024,7 +3604,7 @@
       </w:pPr>
     </w:lvl>
   </w:abstractNum>
-  <w:abstractNum w:abstractNumId="8" w15:restartNumberingAfterBreak="0">
+  <w:abstractNum w:abstractNumId="9" w15:restartNumberingAfterBreak="0">
     <w:nsid w:val="4D9F24BE"/>
     <w:multiLevelType w:val="hybridMultilevel"/>
     <w:tmpl w:val="CAD27E64"/>
@@ -3110,7 +3690,7 @@
       </w:pPr>
     </w:lvl>
   </w:abstractNum>
-  <w:abstractNum w:abstractNumId="9" w15:restartNumberingAfterBreak="0">
+  <w:abstractNum w:abstractNumId="10" w15:restartNumberingAfterBreak="0">
     <w:nsid w:val="4FD14CF6"/>
     <w:multiLevelType w:val="hybridMultilevel"/>
     <w:tmpl w:val="6526EAE8"/>
@@ -3196,7 +3776,7 @@
       </w:pPr>
     </w:lvl>
   </w:abstractNum>
-  <w:abstractNum w:abstractNumId="10" w15:restartNumberingAfterBreak="0">
+  <w:abstractNum w:abstractNumId="11" w15:restartNumberingAfterBreak="0">
     <w:nsid w:val="57A40789"/>
     <w:multiLevelType w:val="hybridMultilevel"/>
     <w:tmpl w:val="9F8C67E8"/>
@@ -3282,7 +3862,7 @@
       </w:pPr>
     </w:lvl>
   </w:abstractNum>
-  <w:abstractNum w:abstractNumId="11" w15:restartNumberingAfterBreak="0">
+  <w:abstractNum w:abstractNumId="12" w15:restartNumberingAfterBreak="0">
     <w:nsid w:val="63127451"/>
     <w:multiLevelType w:val="hybridMultilevel"/>
     <w:tmpl w:val="2FB83246"/>
@@ -3395,7 +3975,7 @@
       </w:rPr>
     </w:lvl>
   </w:abstractNum>
-  <w:abstractNum w:abstractNumId="12" w15:restartNumberingAfterBreak="0">
+  <w:abstractNum w:abstractNumId="13" w15:restartNumberingAfterBreak="0">
     <w:nsid w:val="65680E28"/>
     <w:multiLevelType w:val="hybridMultilevel"/>
     <w:tmpl w:val="27228816"/>
@@ -3484,7 +4064,7 @@
       </w:pPr>
     </w:lvl>
   </w:abstractNum>
-  <w:abstractNum w:abstractNumId="13" w15:restartNumberingAfterBreak="0">
+  <w:abstractNum w:abstractNumId="14" w15:restartNumberingAfterBreak="0">
     <w:nsid w:val="6C1243CB"/>
     <w:multiLevelType w:val="hybridMultilevel"/>
     <w:tmpl w:val="ADB8EECA"/>
@@ -3598,37 +4178,37 @@
     </w:lvl>
   </w:abstractNum>
   <w:num w:numId="1" w16cid:durableId="366874898">
+    <w:abstractNumId w:val="13"/>
+  </w:num>
+  <w:num w:numId="2" w16cid:durableId="1959876646">
     <w:abstractNumId w:val="12"/>
   </w:num>
-  <w:num w:numId="2" w16cid:durableId="1959876646">
-    <w:abstractNumId w:val="11"/>
-  </w:num>
   <w:num w:numId="3" w16cid:durableId="171258277">
-    <w:abstractNumId w:val="5"/>
+    <w:abstractNumId w:val="6"/>
   </w:num>
   <w:num w:numId="4" w16cid:durableId="1321419477">
     <w:abstractNumId w:val="3"/>
   </w:num>
   <w:num w:numId="5" w16cid:durableId="54669760">
-    <w:abstractNumId w:val="13"/>
+    <w:abstractNumId w:val="14"/>
   </w:num>
   <w:num w:numId="6" w16cid:durableId="1187330549">
-    <w:abstractNumId w:val="4"/>
+    <w:abstractNumId w:val="5"/>
   </w:num>
   <w:num w:numId="7" w16cid:durableId="1601403263">
-    <w:abstractNumId w:val="10"/>
+    <w:abstractNumId w:val="11"/>
   </w:num>
   <w:num w:numId="8" w16cid:durableId="453715962">
-    <w:abstractNumId w:val="7"/>
+    <w:abstractNumId w:val="8"/>
   </w:num>
   <w:num w:numId="9" w16cid:durableId="1089547308">
-    <w:abstractNumId w:val="9"/>
+    <w:abstractNumId w:val="10"/>
   </w:num>
   <w:num w:numId="10" w16cid:durableId="347950038">
     <w:abstractNumId w:val="0"/>
   </w:num>
   <w:num w:numId="11" w16cid:durableId="1196428941">
-    <w:abstractNumId w:val="8"/>
+    <w:abstractNumId w:val="9"/>
   </w:num>
   <w:num w:numId="12" w16cid:durableId="569728750">
     <w:abstractNumId w:val="1"/>
@@ -3637,7 +4217,10 @@
     <w:abstractNumId w:val="2"/>
   </w:num>
   <w:num w:numId="14" w16cid:durableId="1987390087">
-    <w:abstractNumId w:val="6"/>
+    <w:abstractNumId w:val="7"/>
+  </w:num>
+  <w:num w:numId="15" w16cid:durableId="271744499">
+    <w:abstractNumId w:val="4"/>
   </w:num>
 </w:numbering>
 </file>

</xml_diff>